<commit_message>
11/16/24 Module 4.2 Assignment: MySQL Install
</commit_message>
<xml_diff>
--- a/module-4/trueworthy-MySQLInstall.docx
+++ b/module-4/trueworthy-MySQLInstall.docx
@@ -30,11 +30,6 @@
       <w:r>
         <w:t>Install SQL</w:t>
       </w:r>
-    </w:p>
-    <w:p>
-      <w:pPr>
-        <w:pStyle w:val="NoSpacing"/>
-      </w:pPr>
     </w:p>
     <w:p>
       <w:pPr>
@@ -170,6 +165,11 @@
       <w:pPr>
         <w:pStyle w:val="NoSpacing"/>
       </w:pPr>
+    </w:p>
+    <w:p>
+      <w:pPr>
+        <w:pStyle w:val="NoSpacing"/>
+      </w:pPr>
       <w:r>
         <w:lastRenderedPageBreak/>
         <w:t>Creating movie</w:t>
@@ -180,11 +180,6 @@
       <w:r>
         <w:t xml:space="preserve"> database</w:t>
       </w:r>
-    </w:p>
-    <w:p>
-      <w:pPr>
-        <w:pStyle w:val="NoSpacing"/>
-      </w:pPr>
     </w:p>
     <w:p>
       <w:pPr>
@@ -335,6 +330,11 @@
       <w:pPr>
         <w:pStyle w:val="NoSpacing"/>
       </w:pPr>
+    </w:p>
+    <w:p>
+      <w:pPr>
+        <w:pStyle w:val="NoSpacing"/>
+      </w:pPr>
       <w:r>
         <w:lastRenderedPageBreak/>
         <w:t xml:space="preserve">Show </w:t>
@@ -342,11 +342,6 @@
       <w:r>
         <w:t>Databases</w:t>
       </w:r>
-    </w:p>
-    <w:p>
-      <w:pPr>
-        <w:pStyle w:val="NoSpacing"/>
-      </w:pPr>
     </w:p>
     <w:p>
       <w:pPr>
@@ -1055,6 +1050,7 @@
   <w:style w:type="character" w:default="1" w:styleId="DefaultParagraphFont">
     <w:name w:val="Default Paragraph Font"/>
     <w:uiPriority w:val="1"/>
+    <w:semiHidden/>
     <w:unhideWhenUsed/>
   </w:style>
   <w:style w:type="table" w:default="1" w:styleId="TableNormal">

</xml_diff>